<commit_message>
Add new files and make changes to existing files
</commit_message>
<xml_diff>
--- a/informe - joaquin.docx
+++ b/informe - joaquin.docx
@@ -4268,7 +4268,51 @@
           <w:szCs w:val="24"/>
           <w:lang w:val="es-US"/>
         </w:rPr>
-        <w:t xml:space="preserve"> en la Biblioteca es identificada por un código único, por ejemplo, "CAR 2018-0070 C". Cada sala lleva consigo un nombre único, que destaca su propósito o contenido, como "Sala Circundante" o "Sala Rusa". La </w:t>
+        <w:t xml:space="preserve"> en la Biblioteca es identificada por un código único, por ejemplo, "CAR</w:t>
+      </w:r>
+      <w:r>
+        <w:rPr>
+          <w:rFonts w:ascii="Arial" w:hAnsi="Arial" w:cs="Arial"/>
+          <w:i/>
+          <w:iCs/>
+          <w:sz w:val="24"/>
+          <w:szCs w:val="24"/>
+          <w:lang w:val="es-US"/>
+        </w:rPr>
+        <w:t>-</w:t>
+      </w:r>
+      <w:r>
+        <w:rPr>
+          <w:rFonts w:ascii="Arial" w:hAnsi="Arial" w:cs="Arial"/>
+          <w:i/>
+          <w:iCs/>
+          <w:sz w:val="24"/>
+          <w:szCs w:val="24"/>
+          <w:lang w:val="es-US"/>
+        </w:rPr>
+        <w:t>2018-0070</w:t>
+      </w:r>
+      <w:r>
+        <w:rPr>
+          <w:rFonts w:ascii="Arial" w:hAnsi="Arial" w:cs="Arial"/>
+          <w:i/>
+          <w:iCs/>
+          <w:sz w:val="24"/>
+          <w:szCs w:val="24"/>
+          <w:lang w:val="es-US"/>
+        </w:rPr>
+        <w:t>-</w:t>
+      </w:r>
+      <w:r>
+        <w:rPr>
+          <w:rFonts w:ascii="Arial" w:hAnsi="Arial" w:cs="Arial"/>
+          <w:i/>
+          <w:iCs/>
+          <w:sz w:val="24"/>
+          <w:szCs w:val="24"/>
+          <w:lang w:val="es-US"/>
+        </w:rPr>
+        <w:t xml:space="preserve">C". Cada sala lleva consigo un nombre único, que destaca su propósito o contenido, como "Sala Circundante" o "Sala Rusa". La </w:t>
       </w:r>
       <w:r>
         <w:rPr>
@@ -4574,7 +4618,25 @@
           <w:szCs w:val="24"/>
           <w:lang w:val="es-US"/>
         </w:rPr>
-        <w:t xml:space="preserve"> es singularmente identificado por un número único de documento, facilitando una referencia precisa, por ejemplo, "DOC-2023-12345". Cada documento tiene un título distintivo que refleja su contenido o temática, como "Historia de la Literatura Cubana" o "Concierto de Beethoven". Los autores, responsables del contenido, se registran para dar crédito a quienes contribuyeron a la creación del documento. La fecha de publicación o creación permite ubicar el documento temporalmente, mientras que la editorial representa la entidad responsable de su producción y distribución.</w:t>
+        <w:t xml:space="preserve"> es singularmente identificado por un número único de documento, facilitando una referencia precisa</w:t>
+      </w:r>
+      <w:r>
+        <w:rPr>
+          <w:rFonts w:ascii="Arial" w:hAnsi="Arial" w:cs="Arial"/>
+          <w:sz w:val="24"/>
+          <w:szCs w:val="24"/>
+          <w:lang w:val="es-US"/>
+        </w:rPr>
+        <w:t xml:space="preserve">. </w:t>
+      </w:r>
+      <w:r>
+        <w:rPr>
+          <w:rFonts w:ascii="Arial" w:hAnsi="Arial" w:cs="Arial"/>
+          <w:sz w:val="24"/>
+          <w:szCs w:val="24"/>
+          <w:lang w:val="es-US"/>
+        </w:rPr>
+        <w:t>Cada documento tiene un título distintivo que refleja su contenido o temática, como "Historia de la Literatura Cubana" o "Concierto de Beethoven". Los autores, responsables del contenido, se registran para dar crédito a quienes contribuyeron a la creación del documento. La fecha de publicación o creación permite ubicar el documento temporalmente, mientras que la editorial representa la entidad responsable de su producción y distribución.</w:t>
       </w:r>
     </w:p>
     <w:p>
@@ -30085,7 +30147,7 @@
           <w:noProof/>
         </w:rPr>
         <w:drawing>
-          <wp:inline distT="0" distB="0" distL="0" distR="0" wp14:anchorId="69643BE1" wp14:editId="662E9D71">
+          <wp:inline distT="0" distB="0" distL="0" distR="0" wp14:anchorId="69643BE1" wp14:editId="4FEF0F04">
             <wp:extent cx="5384165" cy="4104005"/>
             <wp:effectExtent l="0" t="0" r="6985" b="0"/>
             <wp:docPr id="1376898974" name="Imagen 3"/>

</xml_diff>